<commit_message>
Fixing commits, updating with last several HW assgns
</commit_message>
<xml_diff>
--- a/Working/HW2/HW2_discussion_Boyd.docx
+++ b/Working/HW2/HW2_discussion_Boyd.docx
@@ -121,27 +121,14 @@
       <w:r>
         <w:t xml:space="preserve">Figure </w:t>
       </w:r>
-      <w:r>
-        <w:fldChar w:fldCharType="begin"/>
-      </w:r>
-      <w:r>
-        <w:instrText xml:space="preserve"> SEQ Figure \* ARABIC </w:instrText>
-      </w:r>
-      <w:r>
-        <w:fldChar w:fldCharType="separate"/>
-      </w:r>
-      <w:r>
-        <w:rPr>
-          <w:noProof/>
-        </w:rPr>
-        <w:t>1</w:t>
-      </w:r>
-      <w:r>
-        <w:rPr>
-          <w:noProof/>
-        </w:rPr>
-        <w:fldChar w:fldCharType="end"/>
-      </w:r>
+      <w:fldSimple w:instr=" SEQ Figure \* ARABIC ">
+        <w:r>
+          <w:rPr>
+            <w:noProof/>
+          </w:rPr>
+          <w:t>1</w:t>
+        </w:r>
+      </w:fldSimple>
       <w:r>
         <w:t>: This figure shows a conceptual model of a homogeneous MODFLOW model. The left constant head boundary is set to 15 m and the right constant head boundary is set to 10 m.</w:t>
       </w:r>
@@ -243,27 +230,14 @@
       <w:r>
         <w:t xml:space="preserve">Figure </w:t>
       </w:r>
-      <w:r>
-        <w:fldChar w:fldCharType="begin"/>
-      </w:r>
-      <w:r>
-        <w:instrText xml:space="preserve"> SEQ Figure \* ARABIC </w:instrText>
-      </w:r>
-      <w:r>
-        <w:fldChar w:fldCharType="separate"/>
-      </w:r>
-      <w:r>
-        <w:rPr>
-          <w:noProof/>
-        </w:rPr>
-        <w:t>2</w:t>
-      </w:r>
-      <w:r>
-        <w:rPr>
-          <w:noProof/>
-        </w:rPr>
-        <w:fldChar w:fldCharType="end"/>
-      </w:r>
+      <w:fldSimple w:instr=" SEQ Figure \* ARABIC ">
+        <w:r>
+          <w:rPr>
+            <w:noProof/>
+          </w:rPr>
+          <w:t>2</w:t>
+        </w:r>
+      </w:fldSimple>
       <w:r>
         <w:t>: Cross-section of predicted head gradient for a homogeneous MODFLOW model.</w:t>
       </w:r>
@@ -317,32 +291,7 @@
           <w:b/>
           <w:bCs/>
         </w:rPr>
-        <w:t xml:space="preserve"> Show, based on the flux with horizontal distance from a constant head boundary, that the model is steady state.  Repeat this for a homogenous and a heterogenous case where you place different K values in series in the direction of flow (Note: to modify the K values you should change the </w:t>
-      </w:r>
-      <w:proofErr w:type="gramStart"/>
-      <w:r>
-        <w:rPr>
-          <w:b/>
-          <w:bCs/>
-        </w:rPr>
-        <w:t>`.</w:t>
-      </w:r>
-      <w:proofErr w:type="spellStart"/>
-      <w:r>
-        <w:rPr>
-          <w:b/>
-          <w:bCs/>
-        </w:rPr>
-        <w:t>bcf</w:t>
-      </w:r>
-      <w:proofErr w:type="spellEnd"/>
-      <w:proofErr w:type="gramEnd"/>
-      <w:r>
-        <w:rPr>
-          <w:b/>
-          <w:bCs/>
-        </w:rPr>
-        <w:t>` file, just be careful because spacing matters!  Note 2: see the excel sheet for an example calculating flux. Keep in mind that heads are calculated at the center of a cell and the K values are defined across the entirety of a cell)</w:t>
+        <w:t xml:space="preserve"> Show, based on the flux with horizontal distance from a constant head boundary, that the model is steady state.  Repeat this for a homogenous and a heterogenous case where you place different K values in series in the direction of flow (Note: to modify the K values you should change the `.bcf` file, just be careful because spacing matters!  Note 2: see the excel sheet for an example calculating flux. Keep in mind that heads are calculated at the center of a cell and the K values are defined across the entirety of a cell)</w:t>
       </w:r>
     </w:p>
     <w:p>
@@ -414,27 +363,14 @@
       <w:r>
         <w:t xml:space="preserve">Figure </w:t>
       </w:r>
-      <w:r>
-        <w:fldChar w:fldCharType="begin"/>
-      </w:r>
-      <w:r>
-        <w:instrText xml:space="preserve"> SEQ Figure \* ARABIC </w:instrText>
-      </w:r>
-      <w:r>
-        <w:fldChar w:fldCharType="separate"/>
-      </w:r>
-      <w:r>
-        <w:rPr>
-          <w:noProof/>
-        </w:rPr>
-        <w:t>3</w:t>
-      </w:r>
-      <w:r>
-        <w:rPr>
-          <w:noProof/>
-        </w:rPr>
-        <w:fldChar w:fldCharType="end"/>
-      </w:r>
+      <w:fldSimple w:instr=" SEQ Figure \* ARABIC ">
+        <w:r>
+          <w:rPr>
+            <w:noProof/>
+          </w:rPr>
+          <w:t>3</w:t>
+        </w:r>
+      </w:fldSimple>
       <w:r>
         <w:t>: Flux v. distance along a streamline for a homogeneous MODFLOW model.</w:t>
       </w:r>
@@ -445,15 +381,7 @@
         <w:t xml:space="preserve">This plot shows that the flow is steady state since the flux </w:t>
       </w:r>
       <w:r>
-        <w:t xml:space="preserve">at the start and end points of the streamline remains constant at the same value, </w:t>
-      </w:r>
-      <w:proofErr w:type="gramStart"/>
-      <w:r>
-        <w:t>in spite of</w:t>
-      </w:r>
-      <w:proofErr w:type="gramEnd"/>
-      <w:r>
-        <w:t xml:space="preserve"> any deviations along the streamline.</w:t>
+        <w:t>at the start and end points of the streamline remains constant at the same value, in spite of any deviations along the streamline.</w:t>
       </w:r>
       <w:r>
         <w:t xml:space="preserve"> This is true for the heterogeneous MODFLOW model as well, as is shown by the figure below. This figure has a much larger peak in flux due to the high conductivity zone in the middle of the </w:t>
@@ -532,27 +460,14 @@
       <w:r>
         <w:t xml:space="preserve">Figure </w:t>
       </w:r>
-      <w:r>
-        <w:fldChar w:fldCharType="begin"/>
-      </w:r>
-      <w:r>
-        <w:instrText xml:space="preserve"> SEQ Figure \* ARABIC </w:instrText>
-      </w:r>
-      <w:r>
-        <w:fldChar w:fldCharType="separate"/>
-      </w:r>
-      <w:r>
-        <w:rPr>
-          <w:noProof/>
-        </w:rPr>
-        <w:t>4</w:t>
-      </w:r>
-      <w:r>
-        <w:rPr>
-          <w:noProof/>
-        </w:rPr>
-        <w:fldChar w:fldCharType="end"/>
-      </w:r>
+      <w:fldSimple w:instr=" SEQ Figure \* ARABIC ">
+        <w:r>
+          <w:rPr>
+            <w:noProof/>
+          </w:rPr>
+          <w:t>4</w:t>
+        </w:r>
+      </w:fldSimple>
       <w:r>
         <w:t xml:space="preserve">: Flux along a streamline for a heterogeneous MODFLOW model with two high conductivity columns (K = 10 m/d) in the middle of the model domain (columns 11 &amp; 12). Plot </w:t>
       </w:r>
@@ -683,23 +598,7 @@
           <w:b/>
           <w:bCs/>
         </w:rPr>
-        <w:t xml:space="preserve"> Show the steady state head contour in </w:t>
-      </w:r>
-      <w:proofErr w:type="spellStart"/>
-      <w:r>
-        <w:rPr>
-          <w:b/>
-          <w:bCs/>
-        </w:rPr>
-        <w:t>plan</w:t>
-      </w:r>
-      <w:proofErr w:type="spellEnd"/>
-      <w:r>
-        <w:rPr>
-          <w:b/>
-          <w:bCs/>
-        </w:rPr>
-        <w:t xml:space="preserve"> view for the homogeneous and heterogeneous (zones in series) condition.  Use this plot to defend a contention that flow is 1D.  Then, drawing on your first assignment, use the results to explain WHY the equivalent hydraulic conductivity, Keq, is closer to the lower of the two K values.</w:t>
+        <w:t xml:space="preserve"> Show the steady state head contour in plan view for the homogeneous and heterogeneous (zones in series) condition.  Use this plot to defend a contention that flow is 1D.  Then, drawing on your first assignment, use the results to explain WHY the equivalent hydraulic conductivity, Keq, is closer to the lower of the two K values.</w:t>
       </w:r>
     </w:p>
     <w:p>
@@ -768,27 +667,14 @@
       <w:r>
         <w:t xml:space="preserve">Figure </w:t>
       </w:r>
-      <w:r>
-        <w:fldChar w:fldCharType="begin"/>
-      </w:r>
-      <w:r>
-        <w:instrText xml:space="preserve"> SEQ Figure \* ARABIC </w:instrText>
-      </w:r>
-      <w:r>
-        <w:fldChar w:fldCharType="separate"/>
-      </w:r>
-      <w:r>
-        <w:rPr>
-          <w:noProof/>
-        </w:rPr>
-        <w:t>5</w:t>
-      </w:r>
-      <w:r>
-        <w:rPr>
-          <w:noProof/>
-        </w:rPr>
-        <w:fldChar w:fldCharType="end"/>
-      </w:r>
+      <w:fldSimple w:instr=" SEQ Figure \* ARABIC ">
+        <w:r>
+          <w:rPr>
+            <w:noProof/>
+          </w:rPr>
+          <w:t>5</w:t>
+        </w:r>
+      </w:fldSimple>
       <w:r>
         <w:t xml:space="preserve">: </w:t>
       </w:r>
@@ -869,27 +755,14 @@
       <w:r>
         <w:t xml:space="preserve">Figure </w:t>
       </w:r>
-      <w:r>
-        <w:fldChar w:fldCharType="begin"/>
-      </w:r>
-      <w:r>
-        <w:instrText xml:space="preserve"> SEQ Figure \* ARABIC </w:instrText>
-      </w:r>
-      <w:r>
-        <w:fldChar w:fldCharType="separate"/>
-      </w:r>
-      <w:r>
-        <w:rPr>
-          <w:noProof/>
-        </w:rPr>
-        <w:t>6</w:t>
-      </w:r>
-      <w:r>
-        <w:rPr>
-          <w:noProof/>
-        </w:rPr>
-        <w:fldChar w:fldCharType="end"/>
-      </w:r>
+      <w:fldSimple w:instr=" SEQ Figure \* ARABIC ">
+        <w:r>
+          <w:rPr>
+            <w:noProof/>
+          </w:rPr>
+          <w:t>6</w:t>
+        </w:r>
+      </w:fldSimple>
       <w:r>
         <w:t>: Hydraulic head of a heterogeneous MODFLOW model with two high conductivity columns (K = 10 m/d) in the middle of the model domain (columns 11 &amp; 12</w:t>
       </w:r>
@@ -921,15 +794,7 @@
         <w:t xml:space="preserve">does not produce a change in head values. However, the head values decrease along the x-axis for both the homogeneous and heterogeneous plots. This </w:t>
       </w:r>
       <w:r>
-        <w:t xml:space="preserve">indicates that flow is only moving along the </w:t>
-      </w:r>
-      <w:proofErr w:type="gramStart"/>
-      <w:r>
-        <w:t>x-axis, and</w:t>
-      </w:r>
-      <w:proofErr w:type="gramEnd"/>
-      <w:r>
-        <w:t xml:space="preserve"> is therefore one dimensional.</w:t>
+        <w:t>indicates that flow is only moving along the x-axis, and is therefore one dimensional.</w:t>
       </w:r>
       <w:r>
         <w:t xml:space="preserve"> As with our previous assignment, the lower K makes up a larger portion of the head </w:t>
@@ -1035,34 +900,21 @@
       <w:r>
         <w:t xml:space="preserve">Figure </w:t>
       </w:r>
-      <w:r>
-        <w:fldChar w:fldCharType="begin"/>
-      </w:r>
-      <w:r>
-        <w:instrText xml:space="preserve"> SEQ Figure \* ARABIC </w:instrText>
-      </w:r>
-      <w:r>
-        <w:fldChar w:fldCharType="separate"/>
+      <w:fldSimple w:instr=" SEQ Figure \* ARABIC ">
+        <w:r>
+          <w:rPr>
+            <w:noProof/>
+          </w:rPr>
+          <w:t>7</w:t>
+        </w:r>
+      </w:fldSimple>
+      <w:r>
+        <w:t xml:space="preserve">: This plot shows the hydraulic head behavior of a heterogeneous domain with a low conductivity zone in the middle of the domain. This zone seems to create a kind of funneling effect </w:t>
       </w:r>
       <w:r>
         <w:rPr>
           <w:noProof/>
         </w:rPr>
-        <w:t>7</w:t>
-      </w:r>
-      <w:r>
-        <w:rPr>
-          <w:noProof/>
-        </w:rPr>
-        <w:fldChar w:fldCharType="end"/>
-      </w:r>
-      <w:r>
-        <w:t xml:space="preserve">: This plot shows the hydraulic head behavior of a heterogeneous domain with a low conductivity zone in the middle of the domain. This zone seems to create a kind of funneling effect </w:t>
-      </w:r>
-      <w:r>
-        <w:rPr>
-          <w:noProof/>
-        </w:rPr>
         <w:t>where the flow curves through the low K zone initially and then is directed out through the middle zone thereafter (at about x = 900 m onward).</w:t>
       </w:r>
     </w:p>
@@ -1071,15 +923,7 @@
         <w:t xml:space="preserve">At the edges of the domain, the head appears to behave as a homogeneous domain would with relatively constant decreases in flow behavior. However, there is a direct relationship between variability in head values and proximity to the low conductivity zone. </w:t>
       </w:r>
       <w:r>
-        <w:t xml:space="preserve">The head profile for the outer edges of this heterogeneous domain indicate behavior </w:t>
-      </w:r>
-      <w:proofErr w:type="gramStart"/>
-      <w:r>
-        <w:t>similar to</w:t>
-      </w:r>
-      <w:proofErr w:type="gramEnd"/>
-      <w:r>
-        <w:t xml:space="preserve"> a homogeneous domain. </w:t>
+        <w:t xml:space="preserve">The head profile for the outer edges of this heterogeneous domain indicate behavior similar to a homogeneous domain. </w:t>
       </w:r>
       <w:r>
         <w:t xml:space="preserve">A head profile taken through the middle of the low K zone has a larger portion made up of high K values. This suggests </w:t>
@@ -1174,30 +1018,14 @@
       <w:r>
         <w:t xml:space="preserve">Figure </w:t>
       </w:r>
-      <w:r>
-        <w:fldChar w:fldCharType="begin"/>
-      </w:r>
-      <w:r>
-        <w:instrText xml:space="preserve"> SEQ Figure</w:instrText>
-      </w:r>
-      <w:r>
-        <w:instrText xml:space="preserve"> \* ARABIC </w:instrText>
-      </w:r>
-      <w:r>
-        <w:fldChar w:fldCharType="separate"/>
-      </w:r>
-      <w:r>
-        <w:rPr>
-          <w:noProof/>
-        </w:rPr>
-        <w:t>8</w:t>
-      </w:r>
-      <w:r>
-        <w:rPr>
-          <w:noProof/>
-        </w:rPr>
-        <w:fldChar w:fldCharType="end"/>
-      </w:r>
+      <w:fldSimple w:instr=" SEQ Figure \* ARABIC ">
+        <w:r>
+          <w:rPr>
+            <w:noProof/>
+          </w:rPr>
+          <w:t>8</w:t>
+        </w:r>
+      </w:fldSimple>
       <w:r>
         <w:t>: Head profile plot taken at the center of the low K zone (cell 13). Plot is for class discussion figures supplied by Adam, Diana, and Jake.</w:t>
       </w:r>
@@ -1272,42 +1100,21 @@
       <w:r>
         <w:t xml:space="preserve">Figure </w:t>
       </w:r>
-      <w:r>
-        <w:fldChar w:fldCharType="begin"/>
-      </w:r>
-      <w:r>
-        <w:instrText xml:space="preserve"> SEQ Figure \* ARABIC </w:instrText>
-      </w:r>
-      <w:r>
-        <w:fldChar w:fldCharType="separate"/>
-      </w:r>
-      <w:r>
-        <w:rPr>
-          <w:noProof/>
-        </w:rPr>
-        <w:t>9</w:t>
-      </w:r>
-      <w:r>
-        <w:rPr>
-          <w:noProof/>
-        </w:rPr>
-        <w:fldChar w:fldCharType="end"/>
-      </w:r>
+      <w:fldSimple w:instr=" SEQ Figure \* ARABIC ">
+        <w:r>
+          <w:rPr>
+            <w:noProof/>
+          </w:rPr>
+          <w:t>9</w:t>
+        </w:r>
+      </w:fldSimple>
       <w:r>
         <w:t>: Head profile at edges of heterogeneous domain with low K zone at its center. Profile was taken at cell 24 for plots generated for class discussion by Adam, Diana, and Jake.</w:t>
       </w:r>
     </w:p>
     <w:p>
       <w:r>
-        <w:t xml:space="preserve">However, the interactions between these two pieces, the outer </w:t>
-      </w:r>
-      <w:proofErr w:type="gramStart"/>
-      <w:r>
-        <w:t>edges</w:t>
-      </w:r>
-      <w:proofErr w:type="gramEnd"/>
-      <w:r>
-        <w:t xml:space="preserve"> and the inner low K zone, are confusing to me and I do not understand how they fit together. One challenge is that flow within these systems does not move in right angles from x-direction to y-direction, so flow is more complex to model when it is moving in more than one direction.</w:t>
+        <w:t>However, the interactions between these two pieces, the outer edges and the inner low K zone, are confusing to me and I do not understand how they fit together. One challenge is that flow within these systems does not move in right angles from x-direction to y-direction, so flow is more complex to model when it is moving in more than one direction.</w:t>
       </w:r>
     </w:p>
     <w:p>
@@ -1336,23 +1143,7 @@
           <w:b/>
           <w:bCs/>
         </w:rPr>
-        <w:t xml:space="preserve"> For steady state conditions, there are equivalent Type I and Type II boundary conditions.  What would the Type II boundary condition be that would result in the same </w:t>
-      </w:r>
-      <w:proofErr w:type="spellStart"/>
-      <w:r>
-        <w:rPr>
-          <w:b/>
-          <w:bCs/>
-        </w:rPr>
-        <w:t>equipotentials</w:t>
-      </w:r>
-      <w:proofErr w:type="spellEnd"/>
-      <w:r>
-        <w:rPr>
-          <w:b/>
-          <w:bCs/>
-        </w:rPr>
-        <w:t xml:space="preserve"> for the first model?  What is the value of the constant flux?  What about the second model?  What are the values of the constant flux on the left and right boundaries?  What is fundamentally different about the equivalent Type II boundary for the third model compared to the first two? </w:t>
+        <w:t xml:space="preserve"> For steady state conditions, there are equivalent Type I and Type II boundary conditions.  What would the Type II boundary condition be that would result in the same equipotentials for the first model?  What is the value of the constant flux?  What about the second model?  What are the values of the constant flux on the left and right boundaries?  What is fundamentally different about the equivalent Type II boundary for the third model compared to the first two? </w:t>
       </w:r>
     </w:p>
     <w:p/>
@@ -1362,15 +1153,7 @@
         <w:t>Instead of a constant head boundary condition we could use a constant flux boundary condition.</w:t>
       </w:r>
       <w:r>
-        <w:t xml:space="preserve"> I think the constant flux could be anything, </w:t>
-      </w:r>
-      <w:proofErr w:type="gramStart"/>
-      <w:r>
-        <w:t>as long as</w:t>
-      </w:r>
-      <w:proofErr w:type="gramEnd"/>
-      <w:r>
-        <w:t xml:space="preserve"> it could infiltrate into the pore space without creating ponding. I am a bit confused on how to determine an exact value for the constant flux. The second model would likely have the same flux value on each boundary side as the first model. For the third model the flux would be the same on the left boundary as the first two models, but the right boundary would likely have a constant flux value of zero.</w:t>
+        <w:t xml:space="preserve"> I think the constant flux could be anything, as long as it could infiltrate into the pore space without creating ponding. I am a bit confused on how to determine an exact value for the constant flux. The second model would likely have the same flux value on each boundary side as the first model. For the third model the flux would be the same on the left boundary as the first two models, but the right boundary would likely have a constant flux value of zero.</w:t>
       </w:r>
       <w:r>
         <w:t xml:space="preserve"> </w:t>
@@ -1417,50 +1200,10 @@
         <w:t xml:space="preserve">MODFLOW is an application that allows users to </w:t>
       </w:r>
       <w:r>
-        <w:t>create files that models flow behavior in various groundwater systems. A MODFLOW package is one of the input files that users can adjust to direct MODFLOW how to model a system to the user’s specifications. The package used in our class so far is the BCF (Block-Centered Flow) package which appears as a .</w:t>
-      </w:r>
-      <w:proofErr w:type="spellStart"/>
-      <w:r>
-        <w:t>bcf</w:t>
-      </w:r>
-      <w:proofErr w:type="spellEnd"/>
-      <w:r>
-        <w:t xml:space="preserve"> file on each user’s computer.</w:t>
-      </w:r>
-      <w:r>
-        <w:t xml:space="preserve"> Other packages include the WEL (Well) package and RIV (River) package, among many others. The inputs to a MODFLOW model include .bas</w:t>
-      </w:r>
-      <w:proofErr w:type="gramStart"/>
-      <w:r>
-        <w:t>, .dis</w:t>
-      </w:r>
-      <w:proofErr w:type="gramEnd"/>
-      <w:r>
-        <w:t>, .</w:t>
-      </w:r>
-      <w:proofErr w:type="spellStart"/>
-      <w:r>
-        <w:t>nam</w:t>
-      </w:r>
-      <w:proofErr w:type="spellEnd"/>
-      <w:r>
-        <w:t>, .</w:t>
-      </w:r>
-      <w:proofErr w:type="spellStart"/>
-      <w:r>
-        <w:t>oc</w:t>
-      </w:r>
-      <w:proofErr w:type="spellEnd"/>
-      <w:r>
-        <w:t>, and .</w:t>
-      </w:r>
-      <w:proofErr w:type="spellStart"/>
-      <w:r>
-        <w:t>pcg</w:t>
-      </w:r>
-      <w:proofErr w:type="spellEnd"/>
-      <w:r>
-        <w:t xml:space="preserve"> files.</w:t>
+        <w:t>create files that models flow behavior in various groundwater systems. A MODFLOW package is one of the input files that users can adjust to direct MODFLOW how to model a system to the user’s specifications. The package used in our class so far is the BCF (Block-Centered Flow) package which appears as a .bcf file on each user’s computer.</w:t>
+      </w:r>
+      <w:r>
+        <w:t xml:space="preserve"> Other packages include the WEL (Well) package and RIV (River) package, among many others. The inputs to a MODFLOW model include .bas, .dis, .nam, .oc, and .pcg files.</w:t>
       </w:r>
     </w:p>
     <w:p>
@@ -1498,23 +1241,7 @@
           <w:b/>
           <w:bCs/>
         </w:rPr>
-        <w:t xml:space="preserve">3. What is a model node?  A model </w:t>
-      </w:r>
-      <w:proofErr w:type="gramStart"/>
-      <w:r>
-        <w:rPr>
-          <w:b/>
-          <w:bCs/>
-        </w:rPr>
-        <w:t>cell</w:t>
-      </w:r>
-      <w:proofErr w:type="gramEnd"/>
-      <w:r>
-        <w:rPr>
-          <w:b/>
-          <w:bCs/>
-        </w:rPr>
-        <w:t>?  Use a simple diagram to show the relationship between heads defined at nodes and properties defined in cells.</w:t>
+        <w:t>3. What is a model node?  A model cell?  Use a simple diagram to show the relationship between heads defined at nodes and properties defined in cells.</w:t>
       </w:r>
     </w:p>
     <w:p>
@@ -1756,8 +1483,40 @@
     <w:p/>
     <w:p/>
     <w:p>
+      <w:pPr>
+        <w:rPr>
+          <w:color w:val="FF0000"/>
+        </w:rPr>
+      </w:pPr>
       <w:r>
         <w:t>For a heterogeneous system, the hydraulic head will be calculated for each cell (blue box), whereas the hydraulic conductivity will be calculated between each node (blue dots).</w:t>
+      </w:r>
+      <w:r>
+        <w:t xml:space="preserve"> </w:t>
+      </w:r>
+      <w:r>
+        <w:rPr>
+          <w:color w:val="FF0000"/>
+        </w:rPr>
+        <w:t>(</w:t>
+      </w:r>
+      <w:r>
+        <w:rPr>
+          <w:color w:val="FF0000"/>
+        </w:rPr>
+        <w:t>The opposite</w:t>
+      </w:r>
+      <w:r>
+        <w:rPr>
+          <w:color w:val="FF0000"/>
+        </w:rPr>
+        <w:t>:</w:t>
+      </w:r>
+      <w:r>
+        <w:rPr>
+          <w:color w:val="FF0000"/>
+        </w:rPr>
+        <w:t xml:space="preserve"> head calculated at nodes and K calculated for each cell)</w:t>
       </w:r>
     </w:p>
     <w:p/>
@@ -1774,24 +1533,7 @@
           <w:b/>
           <w:bCs/>
         </w:rPr>
-        <w:lastRenderedPageBreak/>
-        <w:t xml:space="preserve">4. What is the difference between </w:t>
-      </w:r>
-      <w:proofErr w:type="spellStart"/>
-      <w:r>
-        <w:rPr>
-          <w:b/>
-          <w:bCs/>
-        </w:rPr>
-        <w:t>TypeI</w:t>
-      </w:r>
-      <w:proofErr w:type="spellEnd"/>
-      <w:r>
-        <w:rPr>
-          <w:b/>
-          <w:bCs/>
-        </w:rPr>
-        <w:t xml:space="preserve"> and Type II boundary conditions and under what conditions might you use each? Provide at least 2 examples for locations where we might use Type I or Type II boundaries to represent a feature in the real world.</w:t>
+        <w:t>4. What is the difference between TypeI and Type II boundary conditions and under what conditions might you use each? Provide at least 2 examples for locations where we might use Type I or Type II boundaries to represent a feature in the real world.</w:t>
       </w:r>
     </w:p>
     <w:p>

</xml_diff>